<commit_message>
Big list input saved
</commit_message>
<xml_diff>
--- a/Accelerometer Analysis.docx
+++ b/Accelerometer Analysis.docx
@@ -38,12 +38,14 @@
                 <w:b/>
               </w:rPr>
             </w:pPr>
+            <w:proofErr w:type="spellStart"/>
             <w:r>
               <w:rPr>
                 <w:b/>
               </w:rPr>
               <w:t>Start_Time</w:t>
             </w:r>
+            <w:proofErr w:type="spellEnd"/>
           </w:p>
         </w:tc>
         <w:tc>
@@ -58,12 +60,14 @@
                 <w:b/>
               </w:rPr>
             </w:pPr>
+            <w:proofErr w:type="spellStart"/>
             <w:r>
               <w:rPr>
                 <w:b/>
               </w:rPr>
               <w:t>End_Time</w:t>
             </w:r>
+            <w:proofErr w:type="spellEnd"/>
           </w:p>
         </w:tc>
       </w:tr>
@@ -177,6 +181,7 @@
               </w:rPr>
               <w:t xml:space="preserve"> =&gt; 278</w:t>
             </w:r>
+            <w:proofErr w:type="spellStart"/>
             <w:r>
               <w:rPr>
                 <w:vertAlign w:val="superscript"/>
@@ -184,6 +189,7 @@
               </w:rPr>
               <w:t>th</w:t>
             </w:r>
+            <w:proofErr w:type="spellEnd"/>
           </w:p>
         </w:tc>
       </w:tr>
@@ -340,12 +346,14 @@
                 <w:b/>
               </w:rPr>
             </w:pPr>
+            <w:proofErr w:type="spellStart"/>
             <w:r>
               <w:rPr>
                 <w:b/>
               </w:rPr>
               <w:t>Start_Time</w:t>
             </w:r>
+            <w:proofErr w:type="spellEnd"/>
           </w:p>
         </w:tc>
         <w:tc>
@@ -360,12 +368,14 @@
                 <w:b/>
               </w:rPr>
             </w:pPr>
+            <w:proofErr w:type="spellStart"/>
             <w:r>
               <w:rPr>
                 <w:b/>
               </w:rPr>
               <w:t>End_Time</w:t>
             </w:r>
+            <w:proofErr w:type="spellEnd"/>
           </w:p>
         </w:tc>
       </w:tr>
@@ -496,37 +506,45 @@
               </w:rPr>
               <w:t xml:space="preserve"> =&gt; 158</w:t>
             </w:r>
+            <w:proofErr w:type="spellStart"/>
+            <w:r>
+              <w:rPr>
+                <w:vertAlign w:val="superscript"/>
+                <w:lang w:val="en-US"/>
+              </w:rPr>
+              <w:t>th</w:t>
+            </w:r>
+            <w:proofErr w:type="spellEnd"/>
+          </w:p>
+        </w:tc>
+      </w:tr>
+      <w:tr>
+        <w:tc>
+          <w:tcPr>
+            <w:tcW w:w="4675" w:type="dxa"/>
+          </w:tcPr>
+          <w:p>
+            <w:pPr>
+              <w:jc w:val="center"/>
+            </w:pPr>
+            <w:r>
+              <w:t>1456704188367104</w:t>
+            </w:r>
+            <w:r>
+              <w:t xml:space="preserve"> =&gt; 189</w:t>
+            </w:r>
+          </w:p>
+        </w:tc>
+        <w:tc>
+          <w:tcPr>
+            <w:tcW w:w="4675" w:type="dxa"/>
+          </w:tcPr>
+          <w:p>
+            <w:pPr>
+              <w:jc w:val="center"/>
+            </w:pPr>
             <w:bookmarkStart w:id="0" w:name="_GoBack"/>
             <w:bookmarkEnd w:id="0"/>
-            <w:r>
-              <w:rPr>
-                <w:vertAlign w:val="superscript"/>
-                <w:lang w:val="en-US"/>
-              </w:rPr>
-              <w:t>th</w:t>
-            </w:r>
-          </w:p>
-        </w:tc>
-      </w:tr>
-      <w:tr>
-        <w:tc>
-          <w:tcPr>
-            <w:tcW w:w="4675" w:type="dxa"/>
-          </w:tcPr>
-          <w:p>
-            <w:pPr>
-              <w:jc w:val="center"/>
-            </w:pPr>
-          </w:p>
-        </w:tc>
-        <w:tc>
-          <w:tcPr>
-            <w:tcW w:w="4675" w:type="dxa"/>
-          </w:tcPr>
-          <w:p>
-            <w:pPr>
-              <w:jc w:val="center"/>
-            </w:pPr>
           </w:p>
         </w:tc>
       </w:tr>

</xml_diff>

<commit_message>
Gyro x EMG2 Multisensor
</commit_message>
<xml_diff>
--- a/Accelerometer Analysis.docx
+++ b/Accelerometer Analysis.docx
@@ -12,7 +12,27 @@
         <w:rPr>
           <w:b/>
         </w:rPr>
-        <w:t xml:space="preserve">FORWARD. </w:t>
+        <w:t>FORWARD.</w:t>
+      </w:r>
+      <w:r>
+        <w:rPr>
+          <w:b/>
+        </w:rPr>
+        <w:t xml:space="preserve"> </w:t>
+      </w:r>
+      <w:bookmarkStart w:id="0" w:name="_GoBack"/>
+      <w:bookmarkEnd w:id="0"/>
+      <w:r>
+        <w:rPr>
+          <w:b/>
+        </w:rPr>
+        <w:t xml:space="preserve"> </w:t>
+      </w:r>
+      <w:r>
+        <w:rPr>
+          <w:b/>
+        </w:rPr>
+        <w:t>Gyrometer</w:t>
       </w:r>
     </w:p>
     <w:tbl>
@@ -38,14 +58,12 @@
                 <w:b/>
               </w:rPr>
             </w:pPr>
-            <w:proofErr w:type="spellStart"/>
             <w:r>
               <w:rPr>
                 <w:b/>
               </w:rPr>
               <w:t>Start_Time</w:t>
             </w:r>
-            <w:proofErr w:type="spellEnd"/>
           </w:p>
         </w:tc>
         <w:tc>
@@ -60,14 +78,12 @@
                 <w:b/>
               </w:rPr>
             </w:pPr>
-            <w:proofErr w:type="spellStart"/>
             <w:r>
               <w:rPr>
                 <w:b/>
               </w:rPr>
               <w:t>End_Time</w:t>
             </w:r>
-            <w:proofErr w:type="spellEnd"/>
           </w:p>
         </w:tc>
       </w:tr>
@@ -163,7 +179,7 @@
             <w:pPr>
               <w:jc w:val="center"/>
               <w:rPr>
-                <w:rFonts w:eastAsia="Malgun Gothic" w:hint="eastAsia"/>
+                <w:rFonts w:eastAsia="Malgun Gothic"/>
                 <w:lang w:val="en-US" w:eastAsia="ko-KR"/>
               </w:rPr>
             </w:pPr>
@@ -181,7 +197,6 @@
               </w:rPr>
               <w:t xml:space="preserve"> =&gt; 278</w:t>
             </w:r>
-            <w:proofErr w:type="spellStart"/>
             <w:r>
               <w:rPr>
                 <w:vertAlign w:val="superscript"/>
@@ -189,7 +204,6 @@
               </w:rPr>
               <w:t>th</w:t>
             </w:r>
-            <w:proofErr w:type="spellEnd"/>
           </w:p>
         </w:tc>
       </w:tr>
@@ -346,14 +360,12 @@
                 <w:b/>
               </w:rPr>
             </w:pPr>
-            <w:proofErr w:type="spellStart"/>
             <w:r>
               <w:rPr>
                 <w:b/>
               </w:rPr>
               <w:t>Start_Time</w:t>
             </w:r>
-            <w:proofErr w:type="spellEnd"/>
           </w:p>
         </w:tc>
         <w:tc>
@@ -368,14 +380,12 @@
                 <w:b/>
               </w:rPr>
             </w:pPr>
-            <w:proofErr w:type="spellStart"/>
             <w:r>
               <w:rPr>
                 <w:b/>
               </w:rPr>
               <w:t>End_Time</w:t>
             </w:r>
-            <w:proofErr w:type="spellEnd"/>
           </w:p>
         </w:tc>
       </w:tr>
@@ -488,7 +498,7 @@
             <w:pPr>
               <w:jc w:val="center"/>
               <w:rPr>
-                <w:rFonts w:eastAsia="Malgun Gothic" w:hint="eastAsia"/>
+                <w:rFonts w:eastAsia="Malgun Gothic"/>
                 <w:lang w:val="en-US" w:eastAsia="ko-KR"/>
               </w:rPr>
             </w:pPr>
@@ -506,7 +516,6 @@
               </w:rPr>
               <w:t xml:space="preserve"> =&gt; 158</w:t>
             </w:r>
-            <w:proofErr w:type="spellStart"/>
             <w:r>
               <w:rPr>
                 <w:vertAlign w:val="superscript"/>
@@ -514,7 +523,6 @@
               </w:rPr>
               <w:t>th</w:t>
             </w:r>
-            <w:proofErr w:type="spellEnd"/>
           </w:p>
         </w:tc>
       </w:tr>
@@ -543,8 +551,6 @@
             <w:pPr>
               <w:jc w:val="center"/>
             </w:pPr>
-            <w:bookmarkStart w:id="0" w:name="_GoBack"/>
-            <w:bookmarkEnd w:id="0"/>
           </w:p>
         </w:tc>
       </w:tr>
@@ -618,7 +624,7 @@
     <w:p>
       <w:pPr>
         <w:rPr>
-          <w:rFonts w:eastAsia="Malgun Gothic" w:cstheme="minorHAnsi" w:hint="eastAsia"/>
+          <w:rFonts w:eastAsia="Malgun Gothic" w:cstheme="minorHAnsi"/>
           <w:lang w:val="en-US" w:eastAsia="ko-KR"/>
         </w:rPr>
       </w:pPr>

</xml_diff>